<commit_message>
Added text and made word doc bold
</commit_message>
<xml_diff>
--- a/Testdoc1.docx
+++ b/Testdoc1.docx
@@ -6,7 +6,20 @@
       <w:r>
         <w:t>Test 1</w:t>
       </w:r>
+    </w:p>
+    <w:p>
+      <w:pPr>
+        <w:rPr>
+          <w:b/>
+        </w:rPr>
+      </w:pPr>
       <w:bookmarkStart w:id="0" w:name="_GoBack"/>
+      <w:r>
+        <w:rPr>
+          <w:b/>
+        </w:rPr>
+        <w:t>Test 2</w:t>
+      </w:r>
       <w:bookmarkEnd w:id="0"/>
     </w:p>
     <w:sectPr>

</xml_diff>